<commit_message>
Join de datos y data quality
</commit_message>
<xml_diff>
--- a/Apuntes Taller Final.docx
+++ b/Apuntes Taller Final.docx
@@ -1,6 +1,6 @@
 
 <file path=word/document.xml><?xml version="1.0" encoding="utf-8"?>
-<w:document xmlns:wpc="http://schemas.microsoft.com/office/word/2010/wordprocessingCanvas" xmlns:cx="http://schemas.microsoft.com/office/drawing/2014/chartex" xmlns:cx1="http://schemas.microsoft.com/office/drawing/2015/9/8/chartex" xmlns:cx2="http://schemas.microsoft.com/office/drawing/2015/10/21/chartex" xmlns:cx3="http://schemas.microsoft.com/office/drawing/2016/5/9/chartex" xmlns:cx4="http://schemas.microsoft.com/office/drawing/2016/5/10/chartex" xmlns:cx5="http://schemas.microsoft.com/office/drawing/2016/5/11/chartex" xmlns:cx6="http://schemas.microsoft.com/office/drawing/2016/5/12/chartex" xmlns:cx7="http://schemas.microsoft.com/office/drawing/2016/5/13/chartex" xmlns:cx8="http://schemas.microsoft.com/office/drawing/2016/5/14/chartex" xmlns:mc="http://schemas.openxmlformats.org/markup-compatibility/2006" xmlns:aink="http://schemas.microsoft.com/office/drawing/2016/ink" xmlns:am3d="http://schemas.microsoft.com/office/drawing/2017/model3d" xmlns:o="urn:schemas-microsoft-com:office:office" xmlns:r="http://schemas.openxmlformats.org/officeDocument/2006/relationships" xmlns:m="http://schemas.openxmlformats.org/officeDocument/2006/math" xmlns:v="urn:schemas-microsoft-com:vml" xmlns:wp14="http://schemas.microsoft.com/office/word/2010/wordprocessingDrawing" xmlns:wp="http://schemas.openxmlformats.org/drawingml/2006/wordprocessingDrawing" xmlns:w10="urn:schemas-microsoft-com:office:word" xmlns:w="http://schemas.openxmlformats.org/wordprocessingml/2006/main" xmlns:w14="http://schemas.microsoft.com/office/word/2010/wordml" xmlns:w15="http://schemas.microsoft.com/office/word/2012/wordml" xmlns:w16cid="http://schemas.microsoft.com/office/word/2016/wordml/cid" xmlns:w16se="http://schemas.microsoft.com/office/word/2015/wordml/symex" xmlns:wpg="http://schemas.microsoft.com/office/word/2010/wordprocessingGroup" xmlns:wpi="http://schemas.microsoft.com/office/word/2010/wordprocessingInk" xmlns:wne="http://schemas.microsoft.com/office/word/2006/wordml" xmlns:wps="http://schemas.microsoft.com/office/word/2010/wordprocessingShape" mc:Ignorable="w14 w15 w16se w16cid wp14">
+<w:document xmlns:wpc="http://schemas.microsoft.com/office/word/2010/wordprocessingCanvas" xmlns:cx="http://schemas.microsoft.com/office/drawing/2014/chartex" xmlns:cx1="http://schemas.microsoft.com/office/drawing/2015/9/8/chartex" xmlns:cx2="http://schemas.microsoft.com/office/drawing/2015/10/21/chartex" xmlns:cx3="http://schemas.microsoft.com/office/drawing/2016/5/9/chartex" xmlns:cx4="http://schemas.microsoft.com/office/drawing/2016/5/10/chartex" xmlns:cx5="http://schemas.microsoft.com/office/drawing/2016/5/11/chartex" xmlns:cx6="http://schemas.microsoft.com/office/drawing/2016/5/12/chartex" xmlns:cx7="http://schemas.microsoft.com/office/drawing/2016/5/13/chartex" xmlns:cx8="http://schemas.microsoft.com/office/drawing/2016/5/14/chartex" xmlns:mc="http://schemas.openxmlformats.org/markup-compatibility/2006" xmlns:aink="http://schemas.microsoft.com/office/drawing/2016/ink" xmlns:am3d="http://schemas.microsoft.com/office/drawing/2017/model3d" xmlns:o="urn:schemas-microsoft-com:office:office" xmlns:oel="http://schemas.microsoft.com/office/2019/extlst" xmlns:r="http://schemas.openxmlformats.org/officeDocument/2006/relationships" xmlns:m="http://schemas.openxmlformats.org/officeDocument/2006/math" xmlns:v="urn:schemas-microsoft-com:vml" xmlns:wp14="http://schemas.microsoft.com/office/word/2010/wordprocessingDrawing" xmlns:wp="http://schemas.openxmlformats.org/drawingml/2006/wordprocessingDrawing" xmlns:w10="urn:schemas-microsoft-com:office:word" xmlns:w="http://schemas.openxmlformats.org/wordprocessingml/2006/main" xmlns:w14="http://schemas.microsoft.com/office/word/2010/wordml" xmlns:w15="http://schemas.microsoft.com/office/word/2012/wordml" xmlns:w16cex="http://schemas.microsoft.com/office/word/2018/wordml/cex" xmlns:w16cid="http://schemas.microsoft.com/office/word/2016/wordml/cid" xmlns:w16="http://schemas.microsoft.com/office/word/2018/wordml" xmlns:w16du="http://schemas.microsoft.com/office/word/2023/wordml/word16du" xmlns:w16sdtdh="http://schemas.microsoft.com/office/word/2020/wordml/sdtdatahash" xmlns:w16se="http://schemas.microsoft.com/office/word/2015/wordml/symex" xmlns:wpg="http://schemas.microsoft.com/office/word/2010/wordprocessingGroup" xmlns:wpi="http://schemas.microsoft.com/office/word/2010/wordprocessingInk" xmlns:wne="http://schemas.microsoft.com/office/word/2006/wordml" xmlns:wps="http://schemas.microsoft.com/office/word/2010/wordprocessingShape" mc:Ignorable="w14 w15 w16se w16cid w16 w16cex w16sdtdh w16du wp14">
   <w:body>
     <w:p>
       <w:pPr>
@@ -111,7 +111,7 @@
     </w:p>
     <w:p>
       <w:pPr>
-        <w:pStyle w:val="HTMLconformatoprevio"/>
+        <w:pStyle w:val="HTMLPreformatted"/>
         <w:numPr>
           <w:ilvl w:val="0"/>
           <w:numId w:val="1"/>
@@ -139,7 +139,7 @@
     </w:p>
     <w:p>
       <w:pPr>
-        <w:pStyle w:val="HTMLconformatoprevio"/>
+        <w:pStyle w:val="HTMLPreformatted"/>
         <w:numPr>
           <w:ilvl w:val="0"/>
           <w:numId w:val="1"/>
@@ -198,7 +198,7 @@
           <w:szCs w:val="20"/>
           <w:shd w:val="clear" w:color="auto" w:fill="FFFFFF"/>
         </w:rPr>
-        <w:t xml:space="preserve">Opino que debemos considerar todas las observaciones para definir el tipo de pagador, toda vez que podemos asegurar un mal comportamiento con información cierta. Y la información faltante de dias vencidos transcurridos podría ser MNAR (Missing not at </w:t>
+        <w:t>Opino que debemos considerar todas las observaciones para definir el tipo de pagador, toda vez que podemos asegurar un mal comportamiento con información cierta. Y la información faltante de dias vencidos transcurridos podría ser MNAR (</w:t>
       </w:r>
       <w:proofErr w:type="spellStart"/>
       <w:r>
@@ -209,6 +209,50 @@
           <w:szCs w:val="20"/>
           <w:shd w:val="clear" w:color="auto" w:fill="FFFFFF"/>
         </w:rPr>
+        <w:t>Missing</w:t>
+      </w:r>
+      <w:proofErr w:type="spellEnd"/>
+      <w:r>
+        <w:rPr>
+          <w:rFonts w:ascii="Arial" w:hAnsi="Arial" w:cs="Arial"/>
+          <w:color w:val="212121"/>
+          <w:sz w:val="20"/>
+          <w:szCs w:val="20"/>
+          <w:shd w:val="clear" w:color="auto" w:fill="FFFFFF"/>
+        </w:rPr>
+        <w:t xml:space="preserve"> </w:t>
+      </w:r>
+      <w:proofErr w:type="spellStart"/>
+      <w:r>
+        <w:rPr>
+          <w:rFonts w:ascii="Arial" w:hAnsi="Arial" w:cs="Arial"/>
+          <w:color w:val="212121"/>
+          <w:sz w:val="20"/>
+          <w:szCs w:val="20"/>
+          <w:shd w:val="clear" w:color="auto" w:fill="FFFFFF"/>
+        </w:rPr>
+        <w:t>not</w:t>
+      </w:r>
+      <w:proofErr w:type="spellEnd"/>
+      <w:r>
+        <w:rPr>
+          <w:rFonts w:ascii="Arial" w:hAnsi="Arial" w:cs="Arial"/>
+          <w:color w:val="212121"/>
+          <w:sz w:val="20"/>
+          <w:szCs w:val="20"/>
+          <w:shd w:val="clear" w:color="auto" w:fill="FFFFFF"/>
+        </w:rPr>
+        <w:t xml:space="preserve"> at </w:t>
+      </w:r>
+      <w:proofErr w:type="spellStart"/>
+      <w:r>
+        <w:rPr>
+          <w:rFonts w:ascii="Arial" w:hAnsi="Arial" w:cs="Arial"/>
+          <w:color w:val="212121"/>
+          <w:sz w:val="20"/>
+          <w:szCs w:val="20"/>
+          <w:shd w:val="clear" w:color="auto" w:fill="FFFFFF"/>
+        </w:rPr>
         <w:t>random</w:t>
       </w:r>
       <w:proofErr w:type="spellEnd"/>
@@ -440,7 +484,7 @@
     </w:p>
     <w:p>
       <w:pPr>
-        <w:pStyle w:val="Prrafodelista"/>
+        <w:pStyle w:val="ListParagraph"/>
         <w:numPr>
           <w:ilvl w:val="0"/>
           <w:numId w:val="1"/>
@@ -463,7 +507,7 @@
     </w:p>
     <w:p>
       <w:pPr>
-        <w:pStyle w:val="Prrafodelista"/>
+        <w:pStyle w:val="ListParagraph"/>
         <w:numPr>
           <w:ilvl w:val="0"/>
           <w:numId w:val="1"/>
@@ -738,45 +782,46 @@
           <w:sz w:val="20"/>
           <w:szCs w:val="20"/>
         </w:rPr>
-        <w:t xml:space="preserve"> ChatGPT</w:t>
-      </w:r>
-    </w:p>
-    <w:p>
-      <w:pPr>
-        <w:spacing w:after="0"/>
-        <w:rPr>
-          <w:rFonts w:ascii="Arial" w:hAnsi="Arial" w:cs="Arial"/>
-          <w:sz w:val="20"/>
-          <w:szCs w:val="20"/>
-        </w:rPr>
-      </w:pPr>
-    </w:p>
-    <w:p>
-      <w:pPr>
-        <w:spacing w:after="0"/>
-        <w:rPr>
-          <w:rFonts w:ascii="Arial" w:hAnsi="Arial" w:cs="Arial"/>
-          <w:sz w:val="20"/>
-          <w:szCs w:val="20"/>
-        </w:rPr>
-      </w:pPr>
-      <w:r>
-        <w:rPr>
-          <w:rFonts w:ascii="Arial" w:hAnsi="Arial" w:cs="Arial"/>
-          <w:sz w:val="20"/>
-          <w:szCs w:val="20"/>
-        </w:rPr>
-        <w:t xml:space="preserve">En las economías latinoamericanas, las estadísticas de buenos y malos pagadores de tarjetas </w:t>
-      </w:r>
-      <w:bookmarkStart w:id="0" w:name="_GoBack"/>
-      <w:bookmarkEnd w:id="0"/>
-      <w:r>
-        <w:rPr>
-          <w:rFonts w:ascii="Arial" w:hAnsi="Arial" w:cs="Arial"/>
-          <w:sz w:val="20"/>
-          <w:szCs w:val="20"/>
-        </w:rPr>
-        <w:t>de crédito varían, pero se observan algunas tendencias comunes. En general, los niveles de morosidad en las tarjetas de crédito para consumo son significativos. Por ejemplo, en Ecuador, aproximadamente el 8.33% de los clientes con tarjetas de crédito de consumo tienen deudas vencidas</w:t>
+        <w:t xml:space="preserve"> </w:t>
+      </w:r>
+      <w:proofErr w:type="spellStart"/>
+      <w:r>
+        <w:rPr>
+          <w:rFonts w:ascii="Arial" w:hAnsi="Arial" w:cs="Arial"/>
+          <w:b/>
+          <w:sz w:val="20"/>
+          <w:szCs w:val="20"/>
+        </w:rPr>
+        <w:t>ChatGPT</w:t>
+      </w:r>
+      <w:proofErr w:type="spellEnd"/>
+    </w:p>
+    <w:p>
+      <w:pPr>
+        <w:spacing w:after="0"/>
+        <w:rPr>
+          <w:rFonts w:ascii="Arial" w:hAnsi="Arial" w:cs="Arial"/>
+          <w:sz w:val="20"/>
+          <w:szCs w:val="20"/>
+        </w:rPr>
+      </w:pPr>
+    </w:p>
+    <w:p>
+      <w:pPr>
+        <w:spacing w:after="0"/>
+        <w:rPr>
+          <w:rFonts w:ascii="Arial" w:hAnsi="Arial" w:cs="Arial"/>
+          <w:sz w:val="20"/>
+          <w:szCs w:val="20"/>
+        </w:rPr>
+      </w:pPr>
+      <w:r>
+        <w:rPr>
+          <w:rFonts w:ascii="Arial" w:hAnsi="Arial" w:cs="Arial"/>
+          <w:sz w:val="20"/>
+          <w:szCs w:val="20"/>
+        </w:rPr>
+        <w:t>En las economías latinoamericanas, las estadísticas de buenos y malos pagadores de tarjetas de crédito varían, pero se observan algunas tendencias comunes. En general, los niveles de morosidad en las tarjetas de crédito para consumo son significativos. Por ejemplo, en Ecuador, aproximadamente el 8.33% de los clientes con tarjetas de crédito de consumo tienen deudas vencidas</w:t>
       </w:r>
       <w:r>
         <w:rPr>
@@ -1019,6 +1064,17 @@
         </w:rPr>
         <w:t>Estas estadísticas y tendencias indican que, aunque existe una proporción considerable de malos pagadores en la región, también hay iniciativas para mejorar la gestión de crédito y reducir la morosidad.</w:t>
       </w:r>
+    </w:p>
+    <w:p>
+      <w:pPr>
+        <w:spacing w:after="0"/>
+        <w:rPr>
+          <w:rFonts w:ascii="Arial" w:hAnsi="Arial" w:cs="Arial"/>
+          <w:sz w:val="20"/>
+          <w:szCs w:val="20"/>
+          <w:lang w:val="en-US"/>
+        </w:rPr>
+      </w:pPr>
     </w:p>
     <w:sectPr>
       <w:pgSz w:w="11906" w:h="16838"/>
@@ -1031,7 +1087,7 @@
 </file>
 
 <file path=word/numbering.xml><?xml version="1.0" encoding="utf-8"?>
-<w:numbering xmlns:wpc="http://schemas.microsoft.com/office/word/2010/wordprocessingCanvas" xmlns:cx="http://schemas.microsoft.com/office/drawing/2014/chartex" xmlns:cx1="http://schemas.microsoft.com/office/drawing/2015/9/8/chartex" xmlns:cx2="http://schemas.microsoft.com/office/drawing/2015/10/21/chartex" xmlns:cx3="http://schemas.microsoft.com/office/drawing/2016/5/9/chartex" xmlns:cx4="http://schemas.microsoft.com/office/drawing/2016/5/10/chartex" xmlns:cx5="http://schemas.microsoft.com/office/drawing/2016/5/11/chartex" xmlns:cx6="http://schemas.microsoft.com/office/drawing/2016/5/12/chartex" xmlns:cx7="http://schemas.microsoft.com/office/drawing/2016/5/13/chartex" xmlns:cx8="http://schemas.microsoft.com/office/drawing/2016/5/14/chartex" xmlns:mc="http://schemas.openxmlformats.org/markup-compatibility/2006" xmlns:aink="http://schemas.microsoft.com/office/drawing/2016/ink" xmlns:am3d="http://schemas.microsoft.com/office/drawing/2017/model3d" xmlns:o="urn:schemas-microsoft-com:office:office" xmlns:r="http://schemas.openxmlformats.org/officeDocument/2006/relationships" xmlns:m="http://schemas.openxmlformats.org/officeDocument/2006/math" xmlns:v="urn:schemas-microsoft-com:vml" xmlns:wp14="http://schemas.microsoft.com/office/word/2010/wordprocessingDrawing" xmlns:wp="http://schemas.openxmlformats.org/drawingml/2006/wordprocessingDrawing" xmlns:w10="urn:schemas-microsoft-com:office:word" xmlns:w="http://schemas.openxmlformats.org/wordprocessingml/2006/main" xmlns:w14="http://schemas.microsoft.com/office/word/2010/wordml" xmlns:w15="http://schemas.microsoft.com/office/word/2012/wordml" xmlns:w16cid="http://schemas.microsoft.com/office/word/2016/wordml/cid" xmlns:w16se="http://schemas.microsoft.com/office/word/2015/wordml/symex" xmlns:wpg="http://schemas.microsoft.com/office/word/2010/wordprocessingGroup" xmlns:wpi="http://schemas.microsoft.com/office/word/2010/wordprocessingInk" xmlns:wne="http://schemas.microsoft.com/office/word/2006/wordml" xmlns:wps="http://schemas.microsoft.com/office/word/2010/wordprocessingShape" mc:Ignorable="w14 w15 w16se w16cid wp14">
+<w:numbering xmlns:wpc="http://schemas.microsoft.com/office/word/2010/wordprocessingCanvas" xmlns:cx="http://schemas.microsoft.com/office/drawing/2014/chartex" xmlns:cx1="http://schemas.microsoft.com/office/drawing/2015/9/8/chartex" xmlns:cx2="http://schemas.microsoft.com/office/drawing/2015/10/21/chartex" xmlns:cx3="http://schemas.microsoft.com/office/drawing/2016/5/9/chartex" xmlns:cx4="http://schemas.microsoft.com/office/drawing/2016/5/10/chartex" xmlns:cx5="http://schemas.microsoft.com/office/drawing/2016/5/11/chartex" xmlns:cx6="http://schemas.microsoft.com/office/drawing/2016/5/12/chartex" xmlns:cx7="http://schemas.microsoft.com/office/drawing/2016/5/13/chartex" xmlns:cx8="http://schemas.microsoft.com/office/drawing/2016/5/14/chartex" xmlns:mc="http://schemas.openxmlformats.org/markup-compatibility/2006" xmlns:aink="http://schemas.microsoft.com/office/drawing/2016/ink" xmlns:am3d="http://schemas.microsoft.com/office/drawing/2017/model3d" xmlns:o="urn:schemas-microsoft-com:office:office" xmlns:oel="http://schemas.microsoft.com/office/2019/extlst" xmlns:r="http://schemas.openxmlformats.org/officeDocument/2006/relationships" xmlns:m="http://schemas.openxmlformats.org/officeDocument/2006/math" xmlns:v="urn:schemas-microsoft-com:vml" xmlns:wp14="http://schemas.microsoft.com/office/word/2010/wordprocessingDrawing" xmlns:wp="http://schemas.openxmlformats.org/drawingml/2006/wordprocessingDrawing" xmlns:w10="urn:schemas-microsoft-com:office:word" xmlns:w="http://schemas.openxmlformats.org/wordprocessingml/2006/main" xmlns:w14="http://schemas.microsoft.com/office/word/2010/wordml" xmlns:w15="http://schemas.microsoft.com/office/word/2012/wordml" xmlns:w16cex="http://schemas.microsoft.com/office/word/2018/wordml/cex" xmlns:w16cid="http://schemas.microsoft.com/office/word/2016/wordml/cid" xmlns:w16="http://schemas.microsoft.com/office/word/2018/wordml" xmlns:w16du="http://schemas.microsoft.com/office/word/2023/wordml/word16du" xmlns:w16sdtdh="http://schemas.microsoft.com/office/word/2020/wordml/sdtdatahash" xmlns:w16se="http://schemas.microsoft.com/office/word/2015/wordml/symex" xmlns:wpg="http://schemas.microsoft.com/office/word/2010/wordprocessingGroup" xmlns:wpi="http://schemas.microsoft.com/office/word/2010/wordprocessingInk" xmlns:wne="http://schemas.microsoft.com/office/word/2006/wordml" xmlns:wps="http://schemas.microsoft.com/office/word/2010/wordprocessingShape" mc:Ignorable="w14 w15 w16se w16cid w16 w16cex w16sdtdh w16du wp14">
   <w:abstractNum w:abstractNumId="0" w15:restartNumberingAfterBreak="0">
     <w:nsid w:val="7A71238B"/>
     <w:multiLevelType w:val="hybridMultilevel"/>
@@ -1147,14 +1203,14 @@
       </w:rPr>
     </w:lvl>
   </w:abstractNum>
-  <w:num w:numId="1">
+  <w:num w:numId="1" w16cid:durableId="1408264536">
     <w:abstractNumId w:val="0"/>
   </w:num>
 </w:numbering>
 </file>
 
 <file path=word/styles.xml><?xml version="1.0" encoding="utf-8"?>
-<w:styles xmlns:mc="http://schemas.openxmlformats.org/markup-compatibility/2006" xmlns:r="http://schemas.openxmlformats.org/officeDocument/2006/relationships" xmlns:w="http://schemas.openxmlformats.org/wordprocessingml/2006/main" xmlns:w14="http://schemas.microsoft.com/office/word/2010/wordml" xmlns:w15="http://schemas.microsoft.com/office/word/2012/wordml" xmlns:w16cid="http://schemas.microsoft.com/office/word/2016/wordml/cid" xmlns:w16se="http://schemas.microsoft.com/office/word/2015/wordml/symex" mc:Ignorable="w14 w15 w16se w16cid">
+<w:styles xmlns:mc="http://schemas.openxmlformats.org/markup-compatibility/2006" xmlns:r="http://schemas.openxmlformats.org/officeDocument/2006/relationships" xmlns:w="http://schemas.openxmlformats.org/wordprocessingml/2006/main" xmlns:w14="http://schemas.microsoft.com/office/word/2010/wordml" xmlns:w15="http://schemas.microsoft.com/office/word/2012/wordml" xmlns:w16cex="http://schemas.microsoft.com/office/word/2018/wordml/cex" xmlns:w16cid="http://schemas.microsoft.com/office/word/2016/wordml/cid" xmlns:w16="http://schemas.microsoft.com/office/word/2018/wordml" xmlns:w16du="http://schemas.microsoft.com/office/word/2023/wordml/word16du" xmlns:w16sdtdh="http://schemas.microsoft.com/office/word/2020/wordml/sdtdatahash" xmlns:w16se="http://schemas.microsoft.com/office/word/2015/wordml/symex" mc:Ignorable="w14 w15 w16se w16cid w16 w16cex w16sdtdh w16du">
   <w:docDefaults>
     <w:rPrDefault>
       <w:rPr>
@@ -1170,7 +1226,7 @@
       </w:pPr>
     </w:pPrDefault>
   </w:docDefaults>
-  <w:latentStyles w:defLockedState="0" w:defUIPriority="99" w:defSemiHidden="0" w:defUnhideWhenUsed="0" w:defQFormat="0" w:count="375">
+  <w:latentStyles w:defLockedState="0" w:defUIPriority="99" w:defSemiHidden="0" w:defUnhideWhenUsed="0" w:defQFormat="0" w:count="376">
     <w:lsdException w:name="Normal" w:uiPriority="0" w:qFormat="1"/>
     <w:lsdException w:name="heading 1" w:uiPriority="9" w:qFormat="1"/>
     <w:lsdException w:name="heading 2" w:semiHidden="1" w:uiPriority="9" w:unhideWhenUsed="1" w:qFormat="1"/>
@@ -1546,18 +1602,19 @@
     <w:lsdException w:name="Smart Hyperlink" w:semiHidden="1" w:unhideWhenUsed="1"/>
     <w:lsdException w:name="Hashtag" w:semiHidden="1" w:unhideWhenUsed="1"/>
     <w:lsdException w:name="Unresolved Mention" w:semiHidden="1" w:unhideWhenUsed="1"/>
+    <w:lsdException w:name="Smart Link" w:semiHidden="1" w:unhideWhenUsed="1"/>
   </w:latentStyles>
   <w:style w:type="paragraph" w:default="1" w:styleId="Normal">
     <w:name w:val="Normal"/>
     <w:qFormat/>
   </w:style>
-  <w:style w:type="character" w:default="1" w:styleId="Fuentedeprrafopredeter">
+  <w:style w:type="character" w:default="1" w:styleId="DefaultParagraphFont">
     <w:name w:val="Default Paragraph Font"/>
     <w:uiPriority w:val="1"/>
     <w:semiHidden/>
     <w:unhideWhenUsed/>
   </w:style>
-  <w:style w:type="table" w:default="1" w:styleId="Tablanormal">
+  <w:style w:type="table" w:default="1" w:styleId="TableNormal">
     <w:name w:val="Normal Table"/>
     <w:uiPriority w:val="99"/>
     <w:semiHidden/>
@@ -1572,16 +1629,16 @@
       </w:tblCellMar>
     </w:tblPr>
   </w:style>
-  <w:style w:type="numbering" w:default="1" w:styleId="Sinlista">
+  <w:style w:type="numbering" w:default="1" w:styleId="NoList">
     <w:name w:val="No List"/>
     <w:uiPriority w:val="99"/>
     <w:semiHidden/>
     <w:unhideWhenUsed/>
   </w:style>
-  <w:style w:type="paragraph" w:styleId="HTMLconformatoprevio">
+  <w:style w:type="paragraph" w:styleId="HTMLPreformatted">
     <w:name w:val="HTML Preformatted"/>
     <w:basedOn w:val="Normal"/>
-    <w:link w:val="HTMLconformatoprevioCar"/>
+    <w:link w:val="HTMLPreformattedChar"/>
     <w:uiPriority w:val="99"/>
     <w:semiHidden/>
     <w:unhideWhenUsed/>
@@ -1614,10 +1671,10 @@
       <w:lang w:eastAsia="es-EC"/>
     </w:rPr>
   </w:style>
-  <w:style w:type="character" w:customStyle="1" w:styleId="HTMLconformatoprevioCar">
-    <w:name w:val="HTML con formato previo Car"/>
-    <w:basedOn w:val="Fuentedeprrafopredeter"/>
-    <w:link w:val="HTMLconformatoprevio"/>
+  <w:style w:type="character" w:customStyle="1" w:styleId="HTMLPreformattedChar">
+    <w:name w:val="HTML Preformatted Char"/>
+    <w:basedOn w:val="DefaultParagraphFont"/>
+    <w:link w:val="HTMLPreformatted"/>
     <w:uiPriority w:val="99"/>
     <w:semiHidden/>
     <w:rsid w:val="00C074B1"/>
@@ -1628,7 +1685,7 @@
       <w:lang w:eastAsia="es-EC"/>
     </w:rPr>
   </w:style>
-  <w:style w:type="paragraph" w:styleId="Prrafodelista">
+  <w:style w:type="paragraph" w:styleId="ListParagraph">
     <w:name w:val="List Paragraph"/>
     <w:basedOn w:val="Normal"/>
     <w:uiPriority w:val="34"/>

</xml_diff>

<commit_message>
Completa la definicion del join
Se ha actualizado el criterio del join y se ha iniciado data quality
</commit_message>
<xml_diff>
--- a/Apuntes Taller Final.docx
+++ b/Apuntes Taller Final.docx
@@ -49,31 +49,7 @@
           <w:szCs w:val="20"/>
           <w:shd w:val="clear" w:color="auto" w:fill="FFFFFF"/>
         </w:rPr>
-        <w:t xml:space="preserve">Exploración </w:t>
-      </w:r>
-      <w:proofErr w:type="spellStart"/>
-      <w:r>
-        <w:rPr>
-          <w:rFonts w:ascii="Arial" w:hAnsi="Arial" w:cs="Arial"/>
-          <w:b/>
-          <w:color w:val="000000"/>
-          <w:sz w:val="20"/>
-          <w:szCs w:val="20"/>
-          <w:shd w:val="clear" w:color="auto" w:fill="FFFFFF"/>
-        </w:rPr>
-        <w:t>df</w:t>
-      </w:r>
-      <w:proofErr w:type="spellEnd"/>
-      <w:r>
-        <w:rPr>
-          <w:rFonts w:ascii="Arial" w:hAnsi="Arial" w:cs="Arial"/>
-          <w:b/>
-          <w:color w:val="000000"/>
-          <w:sz w:val="20"/>
-          <w:szCs w:val="20"/>
-          <w:shd w:val="clear" w:color="auto" w:fill="FFFFFF"/>
-        </w:rPr>
-        <w:t xml:space="preserve"> comportamiento tarjetas</w:t>
+        <w:t>Exploración df comportamiento tarjetas</w:t>
       </w:r>
     </w:p>
     <w:p>
@@ -198,73 +174,7 @@
           <w:szCs w:val="20"/>
           <w:shd w:val="clear" w:color="auto" w:fill="FFFFFF"/>
         </w:rPr>
-        <w:t>Opino que debemos considerar todas las observaciones para definir el tipo de pagador, toda vez que podemos asegurar un mal comportamiento con información cierta. Y la información faltante de dias vencidos transcurridos podría ser MNAR (</w:t>
-      </w:r>
-      <w:proofErr w:type="spellStart"/>
-      <w:r>
-        <w:rPr>
-          <w:rFonts w:ascii="Arial" w:hAnsi="Arial" w:cs="Arial"/>
-          <w:color w:val="212121"/>
-          <w:sz w:val="20"/>
-          <w:szCs w:val="20"/>
-          <w:shd w:val="clear" w:color="auto" w:fill="FFFFFF"/>
-        </w:rPr>
-        <w:t>Missing</w:t>
-      </w:r>
-      <w:proofErr w:type="spellEnd"/>
-      <w:r>
-        <w:rPr>
-          <w:rFonts w:ascii="Arial" w:hAnsi="Arial" w:cs="Arial"/>
-          <w:color w:val="212121"/>
-          <w:sz w:val="20"/>
-          <w:szCs w:val="20"/>
-          <w:shd w:val="clear" w:color="auto" w:fill="FFFFFF"/>
-        </w:rPr>
-        <w:t xml:space="preserve"> </w:t>
-      </w:r>
-      <w:proofErr w:type="spellStart"/>
-      <w:r>
-        <w:rPr>
-          <w:rFonts w:ascii="Arial" w:hAnsi="Arial" w:cs="Arial"/>
-          <w:color w:val="212121"/>
-          <w:sz w:val="20"/>
-          <w:szCs w:val="20"/>
-          <w:shd w:val="clear" w:color="auto" w:fill="FFFFFF"/>
-        </w:rPr>
-        <w:t>not</w:t>
-      </w:r>
-      <w:proofErr w:type="spellEnd"/>
-      <w:r>
-        <w:rPr>
-          <w:rFonts w:ascii="Arial" w:hAnsi="Arial" w:cs="Arial"/>
-          <w:color w:val="212121"/>
-          <w:sz w:val="20"/>
-          <w:szCs w:val="20"/>
-          <w:shd w:val="clear" w:color="auto" w:fill="FFFFFF"/>
-        </w:rPr>
-        <w:t xml:space="preserve"> at </w:t>
-      </w:r>
-      <w:proofErr w:type="spellStart"/>
-      <w:r>
-        <w:rPr>
-          <w:rFonts w:ascii="Arial" w:hAnsi="Arial" w:cs="Arial"/>
-          <w:color w:val="212121"/>
-          <w:sz w:val="20"/>
-          <w:szCs w:val="20"/>
-          <w:shd w:val="clear" w:color="auto" w:fill="FFFFFF"/>
-        </w:rPr>
-        <w:t>random</w:t>
-      </w:r>
-      <w:proofErr w:type="spellEnd"/>
-      <w:r>
-        <w:rPr>
-          <w:rFonts w:ascii="Arial" w:hAnsi="Arial" w:cs="Arial"/>
-          <w:color w:val="212121"/>
-          <w:sz w:val="20"/>
-          <w:szCs w:val="20"/>
-          <w:shd w:val="clear" w:color="auto" w:fill="FFFFFF"/>
-        </w:rPr>
-        <w:t>), es decir que no han estado en vencido en ese mes ni con pago en el día de vencimiento que sería el 0.</w:t>
+        <w:t>Opino que debemos considerar todas las observaciones para definir el tipo de pagador, toda vez que podemos asegurar un mal comportamiento con información cierta. Y la información faltante de dias vencidos transcurridos podría ser MNAR (Missing not at random), es decir que no han estado en vencido en ese mes ni con pago en el día de vencimiento que sería el 0.</w:t>
       </w:r>
     </w:p>
     <w:p>
@@ -300,20 +210,8 @@
           <w:szCs w:val="20"/>
           <w:u w:val="single"/>
         </w:rPr>
-        <w:t xml:space="preserve">Definiendo la </w:t>
-      </w:r>
-      <w:proofErr w:type="gramStart"/>
-      <w:r>
-        <w:rPr>
-          <w:rFonts w:ascii="Arial" w:hAnsi="Arial" w:cs="Arial"/>
-          <w:b/>
-          <w:sz w:val="20"/>
-          <w:szCs w:val="20"/>
-          <w:u w:val="single"/>
-        </w:rPr>
-        <w:t>etiqueta mal pagador</w:t>
-      </w:r>
-      <w:proofErr w:type="gramEnd"/>
+        <w:t>Definiendo la etiqueta mal pagador</w:t>
+      </w:r>
     </w:p>
     <w:p>
       <w:pPr>
@@ -580,7 +478,6 @@
           <w:szCs w:val="20"/>
         </w:rPr>
       </w:pPr>
-      <w:proofErr w:type="gramStart"/>
       <w:r>
         <w:rPr>
           <w:rFonts w:ascii="Arial" w:hAnsi="Arial" w:cs="Arial"/>
@@ -590,7 +487,6 @@
         </w:rPr>
         <w:t>Definición mal pagador</w:t>
       </w:r>
-      <w:proofErr w:type="gramEnd"/>
       <w:r>
         <w:rPr>
           <w:rFonts w:ascii="Arial" w:hAnsi="Arial" w:cs="Arial"/>
@@ -764,7 +660,6 @@
           <w:szCs w:val="20"/>
         </w:rPr>
       </w:pPr>
-      <w:proofErr w:type="spellStart"/>
       <w:r>
         <w:rPr>
           <w:rFonts w:ascii="Arial" w:hAnsi="Arial" w:cs="Arial"/>
@@ -772,29 +667,8 @@
           <w:sz w:val="20"/>
           <w:szCs w:val="20"/>
         </w:rPr>
-        <w:t>Busqueda</w:t>
-      </w:r>
-      <w:proofErr w:type="spellEnd"/>
-      <w:r>
-        <w:rPr>
-          <w:rFonts w:ascii="Arial" w:hAnsi="Arial" w:cs="Arial"/>
-          <w:b/>
-          <w:sz w:val="20"/>
-          <w:szCs w:val="20"/>
-        </w:rPr>
-        <w:t xml:space="preserve"> </w:t>
-      </w:r>
-      <w:proofErr w:type="spellStart"/>
-      <w:r>
-        <w:rPr>
-          <w:rFonts w:ascii="Arial" w:hAnsi="Arial" w:cs="Arial"/>
-          <w:b/>
-          <w:sz w:val="20"/>
-          <w:szCs w:val="20"/>
-        </w:rPr>
-        <w:t>ChatGPT</w:t>
-      </w:r>
-      <w:proofErr w:type="spellEnd"/>
+        <w:t>Busqueda ChatGPT</w:t>
+      </w:r>
     </w:p>
     <w:p>
       <w:pPr>
@@ -1072,9 +946,206 @@
           <w:rFonts w:ascii="Arial" w:hAnsi="Arial" w:cs="Arial"/>
           <w:sz w:val="20"/>
           <w:szCs w:val="20"/>
+        </w:rPr>
+      </w:pPr>
+    </w:p>
+    <w:p>
+      <w:pPr>
+        <w:spacing w:after="0"/>
+        <w:rPr>
+          <w:rFonts w:ascii="Arial" w:hAnsi="Arial" w:cs="Arial"/>
+          <w:b/>
+          <w:bCs/>
+          <w:sz w:val="20"/>
+          <w:szCs w:val="20"/>
+          <w:u w:val="single"/>
+        </w:rPr>
+      </w:pPr>
+      <w:r>
+        <w:rPr>
+          <w:rFonts w:ascii="Arial" w:hAnsi="Arial" w:cs="Arial"/>
+          <w:b/>
+          <w:bCs/>
+          <w:sz w:val="20"/>
+          <w:szCs w:val="20"/>
+          <w:u w:val="single"/>
           <w:lang w:val="en-US"/>
         </w:rPr>
-      </w:pPr>
+        <w:t>Join de la informaci</w:t>
+      </w:r>
+      <w:r>
+        <w:rPr>
+          <w:rFonts w:ascii="Arial" w:hAnsi="Arial" w:cs="Arial"/>
+          <w:b/>
+          <w:bCs/>
+          <w:sz w:val="20"/>
+          <w:szCs w:val="20"/>
+          <w:u w:val="single"/>
+        </w:rPr>
+        <w:t>ón adicional</w:t>
+      </w:r>
+    </w:p>
+    <w:p>
+      <w:pPr>
+        <w:spacing w:after="0"/>
+        <w:rPr>
+          <w:rFonts w:ascii="Arial" w:hAnsi="Arial" w:cs="Arial"/>
+          <w:sz w:val="20"/>
+          <w:szCs w:val="20"/>
+        </w:rPr>
+      </w:pPr>
+    </w:p>
+    <w:p>
+      <w:pPr>
+        <w:spacing w:after="0"/>
+        <w:rPr>
+          <w:rFonts w:ascii="Arial" w:hAnsi="Arial" w:cs="Arial"/>
+          <w:sz w:val="20"/>
+          <w:szCs w:val="20"/>
+        </w:rPr>
+      </w:pPr>
+      <w:r>
+        <w:rPr>
+          <w:rFonts w:ascii="Arial" w:hAnsi="Arial" w:cs="Arial"/>
+          <w:sz w:val="20"/>
+          <w:szCs w:val="20"/>
+        </w:rPr>
+        <w:t xml:space="preserve">Después de la definición de mal pagador se examina si hay </w:t>
+      </w:r>
+      <w:r>
+        <w:rPr>
+          <w:rFonts w:ascii="Arial" w:hAnsi="Arial" w:cs="Arial"/>
+          <w:sz w:val="20"/>
+          <w:szCs w:val="20"/>
+        </w:rPr>
+        <w:t>valores nulos</w:t>
+      </w:r>
+      <w:r>
+        <w:rPr>
+          <w:rFonts w:ascii="Arial" w:hAnsi="Arial" w:cs="Arial"/>
+          <w:sz w:val="20"/>
+          <w:szCs w:val="20"/>
+        </w:rPr>
+        <w:t xml:space="preserve"> para obtener las dos columnas que pertenecen al ID_CLIENTE y TIPO_CLIENTE.</w:t>
+      </w:r>
+    </w:p>
+    <w:p>
+      <w:pPr>
+        <w:spacing w:after="0"/>
+        <w:rPr>
+          <w:rFonts w:ascii="Arial" w:hAnsi="Arial" w:cs="Arial"/>
+          <w:sz w:val="20"/>
+          <w:szCs w:val="20"/>
+        </w:rPr>
+      </w:pPr>
+      <w:r>
+        <w:rPr>
+          <w:rFonts w:ascii="Arial" w:hAnsi="Arial" w:cs="Arial"/>
+          <w:sz w:val="20"/>
+          <w:szCs w:val="20"/>
+        </w:rPr>
+        <w:t xml:space="preserve">Se procede a analizar el dataset que tiene información del cliente, no existen valores </w:t>
+      </w:r>
+      <w:r>
+        <w:rPr>
+          <w:rFonts w:ascii="Arial" w:hAnsi="Arial" w:cs="Arial"/>
+          <w:sz w:val="20"/>
+          <w:szCs w:val="20"/>
+        </w:rPr>
+        <w:t>duplicados,</w:t>
+      </w:r>
+      <w:r>
+        <w:rPr>
+          <w:rFonts w:ascii="Arial" w:hAnsi="Arial" w:cs="Arial"/>
+          <w:sz w:val="20"/>
+          <w:szCs w:val="20"/>
+        </w:rPr>
+        <w:t xml:space="preserve"> pero si un 31% de valores faltantes para el campo de profesión.</w:t>
+      </w:r>
+    </w:p>
+    <w:p>
+      <w:pPr>
+        <w:spacing w:after="0"/>
+        <w:rPr>
+          <w:rFonts w:ascii="Arial" w:hAnsi="Arial" w:cs="Arial"/>
+          <w:sz w:val="20"/>
+          <w:szCs w:val="20"/>
+        </w:rPr>
+      </w:pPr>
+    </w:p>
+    <w:p>
+      <w:pPr>
+        <w:spacing w:after="0"/>
+        <w:rPr>
+          <w:rFonts w:ascii="Arial" w:hAnsi="Arial" w:cs="Arial"/>
+          <w:sz w:val="20"/>
+          <w:szCs w:val="20"/>
+        </w:rPr>
+      </w:pPr>
+      <w:r>
+        <w:rPr>
+          <w:rFonts w:ascii="Arial" w:hAnsi="Arial" w:cs="Arial"/>
+          <w:sz w:val="20"/>
+          <w:szCs w:val="20"/>
+        </w:rPr>
+        <w:t>Se observan que en la información hay valores repetidos en los ids, se analiza que no hay un patrón de los valores cambiantes. Se descarta por MCAR ya que la información de un cliente debe ser única y se enviará al departamento de Gobierno este subconjunto de datos que se rastreo cuál es la información verídica.</w:t>
+      </w:r>
+    </w:p>
+    <w:p>
+      <w:pPr>
+        <w:spacing w:after="0"/>
+        <w:rPr>
+          <w:rFonts w:ascii="Arial" w:hAnsi="Arial" w:cs="Arial"/>
+          <w:sz w:val="20"/>
+          <w:szCs w:val="20"/>
+        </w:rPr>
+      </w:pPr>
+    </w:p>
+    <w:p>
+      <w:pPr>
+        <w:spacing w:after="0"/>
+        <w:rPr>
+          <w:rFonts w:ascii="Arial" w:hAnsi="Arial" w:cs="Arial"/>
+          <w:sz w:val="20"/>
+          <w:szCs w:val="20"/>
+        </w:rPr>
+      </w:pPr>
+      <w:r>
+        <w:rPr>
+          <w:rFonts w:ascii="Arial" w:hAnsi="Arial" w:cs="Arial"/>
+          <w:sz w:val="20"/>
+          <w:szCs w:val="20"/>
+        </w:rPr>
+        <w:t>Se trabaja con un dataframe de valores únicos y se hará join con el conjunto de datos de la definición de mal pagador.</w:t>
+      </w:r>
+    </w:p>
+    <w:p>
+      <w:pPr>
+        <w:spacing w:after="0"/>
+        <w:rPr>
+          <w:rFonts w:ascii="Arial" w:hAnsi="Arial" w:cs="Arial"/>
+          <w:sz w:val="20"/>
+          <w:szCs w:val="20"/>
+        </w:rPr>
+      </w:pPr>
+    </w:p>
+    <w:p>
+      <w:pPr>
+        <w:spacing w:after="0"/>
+        <w:rPr>
+          <w:rFonts w:ascii="Arial" w:hAnsi="Arial" w:cs="Arial"/>
+          <w:sz w:val="20"/>
+          <w:szCs w:val="20"/>
+        </w:rPr>
+      </w:pPr>
+      <w:r>
+        <w:rPr>
+          <w:rFonts w:ascii="Arial" w:hAnsi="Arial" w:cs="Arial"/>
+          <w:sz w:val="20"/>
+          <w:szCs w:val="20"/>
+        </w:rPr>
+        <w:t>Tenemos 91% de datos sin categorizar para el tipo de cliente.</w:t>
+      </w:r>
     </w:p>
     <w:sectPr>
       <w:pgSz w:w="11906" w:h="16838"/>

</xml_diff>